<commit_message>
Removed indentation from code snippets
</commit_message>
<xml_diff>
--- a/Labs/Python-Tools-for-Visual-Studio/PythonToolsLab/PythonToolsLab.docx
+++ b/Labs/Python-Tools-for-Visual-Studio/PythonToolsLab/PythonToolsLab.docx
@@ -757,14 +757,28 @@
     </w:p>
     <w:p>
       <w:pPr>
-        <w:rPr>
-          <w:rFonts w:asciiTheme="majorHAnsi" w:hAnsiTheme="majorHAnsi" w:cstheme="majorHAnsi"/>
-        </w:rPr>
-      </w:pPr>
-    </w:p>
-    <w:p>
-      <w:pPr>
-        <w:ind w:firstLine="720"/>
+        <w:pStyle w:val="ListParagraph"/>
+      </w:pPr>
+    </w:p>
+    <w:p>
+      <w:pPr>
+        <w:pStyle w:val="IntenseQuote"/>
+        <w:jc w:val="left"/>
+      </w:pPr>
+      <w:r>
+        <w:t>Note: Python is white-space sensitive. Make sure the code is aligned with the comments after you paste the code snippets below in the editor.</w:t>
+      </w:r>
+    </w:p>
+    <w:p>
+      <w:pPr>
+        <w:rPr>
+          <w:rFonts w:asciiTheme="majorHAnsi" w:hAnsiTheme="majorHAnsi" w:cstheme="majorHAnsi"/>
+        </w:rPr>
+      </w:pPr>
+    </w:p>
+    <w:p>
+      <w:pPr>
+        <w:pStyle w:val="NoSpacing"/>
         <w:rPr>
           <w:rFonts w:asciiTheme="majorHAnsi" w:hAnsiTheme="majorHAnsi" w:cstheme="majorHAnsi"/>
         </w:rPr>
@@ -808,7 +822,7 @@
     </w:p>
     <w:p>
       <w:pPr>
-        <w:ind w:left="720"/>
+        <w:pStyle w:val="NoSpacing"/>
         <w:rPr>
           <w:rFonts w:asciiTheme="majorHAnsi" w:hAnsiTheme="majorHAnsi" w:cstheme="majorHAnsi"/>
         </w:rPr>
@@ -886,7 +900,7 @@
     </w:p>
     <w:p>
       <w:pPr>
-        <w:ind w:firstLine="720"/>
+        <w:pStyle w:val="NoSpacing"/>
         <w:rPr>
           <w:rFonts w:asciiTheme="majorHAnsi" w:hAnsiTheme="majorHAnsi" w:cstheme="majorHAnsi"/>
         </w:rPr>
@@ -968,36 +982,30 @@
         <w:t xml:space="preserve"> method, add code to train each o</w:t>
       </w:r>
       <w:r>
-        <w:t xml:space="preserve">f the three regression learners. </w:t>
+        <w:t>f the three regression learners.</w:t>
+      </w:r>
+      <w:r>
+        <w:rPr>
+          <w:b/>
+          <w:bCs/>
+        </w:rPr>
+        <w:t xml:space="preserve"> </w:t>
       </w:r>
     </w:p>
     <w:p/>
     <w:p>
-      <w:pPr>
-        <w:ind w:firstLine="720"/>
-      </w:pPr>
       <w:r>
         <w:t>For Radial Basis Function:</w:t>
       </w:r>
     </w:p>
     <w:p>
       <w:pPr>
-        <w:rPr>
-          <w:rFonts w:asciiTheme="majorHAnsi" w:hAnsiTheme="majorHAnsi" w:cstheme="majorHAnsi"/>
-        </w:rPr>
-      </w:pPr>
-      <w:r>
-        <w:rPr>
-          <w:rFonts w:asciiTheme="majorHAnsi" w:hAnsiTheme="majorHAnsi" w:cstheme="majorHAnsi"/>
-        </w:rPr>
-        <w:t xml:space="preserve">    </w:t>
-      </w:r>
-      <w:r>
-        <w:rPr>
-          <w:rFonts w:asciiTheme="majorHAnsi" w:hAnsiTheme="majorHAnsi" w:cstheme="majorHAnsi"/>
-        </w:rPr>
-        <w:tab/>
-      </w:r>
+        <w:pStyle w:val="NoSpacing"/>
+        <w:rPr>
+          <w:rFonts w:asciiTheme="majorHAnsi" w:hAnsiTheme="majorHAnsi" w:cstheme="majorHAnsi"/>
+        </w:rPr>
+      </w:pPr>
+      <w:bookmarkStart w:id="0" w:name="_GoBack"/>
       <w:proofErr w:type="spellStart"/>
       <w:r>
         <w:rPr>
@@ -1043,22 +1051,11 @@
     </w:p>
     <w:p>
       <w:pPr>
-        <w:rPr>
-          <w:rFonts w:asciiTheme="majorHAnsi" w:hAnsiTheme="majorHAnsi" w:cstheme="majorHAnsi"/>
-        </w:rPr>
-      </w:pPr>
-      <w:r>
-        <w:rPr>
-          <w:rFonts w:asciiTheme="majorHAnsi" w:hAnsiTheme="majorHAnsi" w:cstheme="majorHAnsi"/>
-        </w:rPr>
-        <w:t xml:space="preserve">    </w:t>
-      </w:r>
-      <w:r>
-        <w:rPr>
-          <w:rFonts w:asciiTheme="majorHAnsi" w:hAnsiTheme="majorHAnsi" w:cstheme="majorHAnsi"/>
-        </w:rPr>
-        <w:tab/>
-      </w:r>
+        <w:pStyle w:val="NoSpacing"/>
+        <w:rPr>
+          <w:rFonts w:asciiTheme="majorHAnsi" w:hAnsiTheme="majorHAnsi" w:cstheme="majorHAnsi"/>
+        </w:rPr>
+      </w:pPr>
       <w:proofErr w:type="spellStart"/>
       <w:proofErr w:type="gramStart"/>
       <w:r>
@@ -1106,22 +1103,11 @@
     </w:p>
     <w:p>
       <w:pPr>
-        <w:rPr>
-          <w:rFonts w:asciiTheme="majorHAnsi" w:hAnsiTheme="majorHAnsi" w:cstheme="majorHAnsi"/>
-        </w:rPr>
-      </w:pPr>
-      <w:r>
-        <w:rPr>
-          <w:rFonts w:asciiTheme="majorHAnsi" w:hAnsiTheme="majorHAnsi" w:cstheme="majorHAnsi"/>
-        </w:rPr>
-        <w:t xml:space="preserve">  </w:t>
-      </w:r>
-      <w:r>
-        <w:rPr>
-          <w:rFonts w:asciiTheme="majorHAnsi" w:hAnsiTheme="majorHAnsi" w:cstheme="majorHAnsi"/>
-        </w:rPr>
-        <w:tab/>
-      </w:r>
+        <w:pStyle w:val="NoSpacing"/>
+        <w:rPr>
+          <w:rFonts w:asciiTheme="majorHAnsi" w:hAnsiTheme="majorHAnsi" w:cstheme="majorHAnsi"/>
+        </w:rPr>
+      </w:pPr>
       <w:proofErr w:type="spellStart"/>
       <w:r>
         <w:rPr>
@@ -1169,22 +1155,11 @@
     </w:p>
     <w:p>
       <w:pPr>
-        <w:rPr>
-          <w:rFonts w:asciiTheme="majorHAnsi" w:hAnsiTheme="majorHAnsi" w:cstheme="majorHAnsi"/>
-        </w:rPr>
-      </w:pPr>
-      <w:r>
-        <w:rPr>
-          <w:rFonts w:asciiTheme="majorHAnsi" w:hAnsiTheme="majorHAnsi" w:cstheme="majorHAnsi"/>
-        </w:rPr>
-        <w:t xml:space="preserve">    </w:t>
-      </w:r>
-      <w:r>
-        <w:rPr>
-          <w:rFonts w:asciiTheme="majorHAnsi" w:hAnsiTheme="majorHAnsi" w:cstheme="majorHAnsi"/>
-        </w:rPr>
-        <w:tab/>
-      </w:r>
+        <w:pStyle w:val="NoSpacing"/>
+        <w:rPr>
+          <w:rFonts w:asciiTheme="majorHAnsi" w:hAnsiTheme="majorHAnsi" w:cstheme="majorHAnsi"/>
+        </w:rPr>
+      </w:pPr>
       <w:r>
         <w:rPr>
           <w:rFonts w:asciiTheme="majorHAnsi" w:hAnsiTheme="majorHAnsi" w:cstheme="majorHAnsi"/>
@@ -1238,22 +1213,11 @@
     </w:p>
     <w:p>
       <w:pPr>
-        <w:rPr>
-          <w:rFonts w:asciiTheme="majorHAnsi" w:hAnsiTheme="majorHAnsi" w:cstheme="majorHAnsi"/>
-        </w:rPr>
-      </w:pPr>
-      <w:r>
-        <w:rPr>
-          <w:rFonts w:asciiTheme="majorHAnsi" w:hAnsiTheme="majorHAnsi" w:cstheme="majorHAnsi"/>
-        </w:rPr>
-        <w:t xml:space="preserve">    </w:t>
-      </w:r>
-      <w:r>
-        <w:rPr>
-          <w:rFonts w:asciiTheme="majorHAnsi" w:hAnsiTheme="majorHAnsi" w:cstheme="majorHAnsi"/>
-        </w:rPr>
-        <w:tab/>
-      </w:r>
+        <w:pStyle w:val="NoSpacing"/>
+        <w:rPr>
+          <w:rFonts w:asciiTheme="majorHAnsi" w:hAnsiTheme="majorHAnsi" w:cstheme="majorHAnsi"/>
+        </w:rPr>
+      </w:pPr>
       <w:r>
         <w:rPr>
           <w:rFonts w:asciiTheme="majorHAnsi" w:hAnsiTheme="majorHAnsi" w:cstheme="majorHAnsi"/>
@@ -1297,33 +1261,20 @@
       </w:r>
       <w:proofErr w:type="spellEnd"/>
     </w:p>
+    <w:bookmarkEnd w:id="0"/>
     <w:p/>
     <w:p>
-      <w:pPr>
-        <w:ind w:firstLine="720"/>
-      </w:pPr>
       <w:r>
         <w:t>For Linear Kernel:</w:t>
       </w:r>
     </w:p>
     <w:p>
       <w:pPr>
-        <w:rPr>
-          <w:rFonts w:asciiTheme="majorHAnsi" w:hAnsiTheme="majorHAnsi" w:cstheme="majorHAnsi"/>
-        </w:rPr>
-      </w:pPr>
-      <w:r>
-        <w:rPr>
-          <w:rFonts w:asciiTheme="majorHAnsi" w:hAnsiTheme="majorHAnsi" w:cstheme="majorHAnsi"/>
-        </w:rPr>
-        <w:t xml:space="preserve">    </w:t>
-      </w:r>
-      <w:r>
-        <w:rPr>
-          <w:rFonts w:asciiTheme="majorHAnsi" w:hAnsiTheme="majorHAnsi" w:cstheme="majorHAnsi"/>
-        </w:rPr>
-        <w:tab/>
-      </w:r>
+        <w:pStyle w:val="NoSpacing"/>
+        <w:rPr>
+          <w:rFonts w:asciiTheme="majorHAnsi" w:hAnsiTheme="majorHAnsi" w:cstheme="majorHAnsi"/>
+        </w:rPr>
+      </w:pPr>
       <w:proofErr w:type="spellStart"/>
       <w:r>
         <w:rPr>
@@ -1341,22 +1292,11 @@
     </w:p>
     <w:p>
       <w:pPr>
-        <w:rPr>
-          <w:rFonts w:asciiTheme="majorHAnsi" w:hAnsiTheme="majorHAnsi" w:cstheme="majorHAnsi"/>
-        </w:rPr>
-      </w:pPr>
-      <w:r>
-        <w:rPr>
-          <w:rFonts w:asciiTheme="majorHAnsi" w:hAnsiTheme="majorHAnsi" w:cstheme="majorHAnsi"/>
-        </w:rPr>
-        <w:t xml:space="preserve">    </w:t>
-      </w:r>
-      <w:r>
-        <w:rPr>
-          <w:rFonts w:asciiTheme="majorHAnsi" w:hAnsiTheme="majorHAnsi" w:cstheme="majorHAnsi"/>
-        </w:rPr>
-        <w:tab/>
-      </w:r>
+        <w:pStyle w:val="NoSpacing"/>
+        <w:rPr>
+          <w:rFonts w:asciiTheme="majorHAnsi" w:hAnsiTheme="majorHAnsi" w:cstheme="majorHAnsi"/>
+        </w:rPr>
+      </w:pPr>
       <w:proofErr w:type="spellStart"/>
       <w:proofErr w:type="gramStart"/>
       <w:r>
@@ -1404,28 +1344,11 @@
     </w:p>
     <w:p>
       <w:pPr>
-        <w:rPr>
-          <w:rFonts w:asciiTheme="majorHAnsi" w:hAnsiTheme="majorHAnsi" w:cstheme="majorHAnsi"/>
-        </w:rPr>
-      </w:pPr>
-      <w:r>
-        <w:rPr>
-          <w:rFonts w:asciiTheme="majorHAnsi" w:hAnsiTheme="majorHAnsi" w:cstheme="majorHAnsi"/>
-        </w:rPr>
-        <w:t xml:space="preserve">   </w:t>
-      </w:r>
-      <w:r>
-        <w:rPr>
-          <w:rFonts w:asciiTheme="majorHAnsi" w:hAnsiTheme="majorHAnsi" w:cstheme="majorHAnsi"/>
-        </w:rPr>
-        <w:tab/>
-      </w:r>
-      <w:r>
-        <w:rPr>
-          <w:rFonts w:asciiTheme="majorHAnsi" w:hAnsiTheme="majorHAnsi" w:cstheme="majorHAnsi"/>
-        </w:rPr>
-        <w:t xml:space="preserve"> </w:t>
-      </w:r>
+        <w:pStyle w:val="NoSpacing"/>
+        <w:rPr>
+          <w:rFonts w:asciiTheme="majorHAnsi" w:hAnsiTheme="majorHAnsi" w:cstheme="majorHAnsi"/>
+        </w:rPr>
+      </w:pPr>
       <w:proofErr w:type="spellStart"/>
       <w:r>
         <w:rPr>
@@ -1473,27 +1396,16 @@
     </w:p>
     <w:p>
       <w:pPr>
-        <w:rPr>
-          <w:rFonts w:asciiTheme="majorHAnsi" w:hAnsiTheme="majorHAnsi" w:cstheme="majorHAnsi"/>
-        </w:rPr>
-      </w:pPr>
-      <w:r>
-        <w:rPr>
-          <w:rFonts w:asciiTheme="majorHAnsi" w:hAnsiTheme="majorHAnsi" w:cstheme="majorHAnsi"/>
-        </w:rPr>
-        <w:t xml:space="preserve">   </w:t>
-      </w:r>
-      <w:r>
-        <w:rPr>
-          <w:rFonts w:asciiTheme="majorHAnsi" w:hAnsiTheme="majorHAnsi" w:cstheme="majorHAnsi"/>
-        </w:rPr>
-        <w:tab/>
-      </w:r>
-      <w:r>
-        <w:rPr>
-          <w:rFonts w:asciiTheme="majorHAnsi" w:hAnsiTheme="majorHAnsi" w:cstheme="majorHAnsi"/>
-        </w:rPr>
-        <w:t xml:space="preserve"> r_2 = </w:t>
+        <w:pStyle w:val="NoSpacing"/>
+        <w:rPr>
+          <w:rFonts w:asciiTheme="majorHAnsi" w:hAnsiTheme="majorHAnsi" w:cstheme="majorHAnsi"/>
+        </w:rPr>
+      </w:pPr>
+      <w:r>
+        <w:rPr>
+          <w:rFonts w:asciiTheme="majorHAnsi" w:hAnsiTheme="majorHAnsi" w:cstheme="majorHAnsi"/>
+        </w:rPr>
+        <w:t xml:space="preserve">r_2 = </w:t>
       </w:r>
       <w:proofErr w:type="spellStart"/>
       <w:proofErr w:type="gramStart"/>
@@ -1542,22 +1454,11 @@
     </w:p>
     <w:p>
       <w:pPr>
-        <w:rPr>
-          <w:rFonts w:asciiTheme="majorHAnsi" w:hAnsiTheme="majorHAnsi" w:cstheme="majorHAnsi"/>
-        </w:rPr>
-      </w:pPr>
-      <w:r>
-        <w:rPr>
-          <w:rFonts w:asciiTheme="majorHAnsi" w:hAnsiTheme="majorHAnsi" w:cstheme="majorHAnsi"/>
-        </w:rPr>
-        <w:t xml:space="preserve">    </w:t>
-      </w:r>
-      <w:r>
-        <w:rPr>
-          <w:rFonts w:asciiTheme="majorHAnsi" w:hAnsiTheme="majorHAnsi" w:cstheme="majorHAnsi"/>
-        </w:rPr>
-        <w:tab/>
-      </w:r>
+        <w:pStyle w:val="NoSpacing"/>
+        <w:rPr>
+          <w:rFonts w:asciiTheme="majorHAnsi" w:hAnsiTheme="majorHAnsi" w:cstheme="majorHAnsi"/>
+        </w:rPr>
+      </w:pPr>
       <w:r>
         <w:rPr>
           <w:rFonts w:asciiTheme="majorHAnsi" w:hAnsiTheme="majorHAnsi" w:cstheme="majorHAnsi"/>
@@ -1603,31 +1504,17 @@
     </w:p>
     <w:p/>
     <w:p>
-      <w:pPr>
-        <w:ind w:firstLine="720"/>
-      </w:pPr>
       <w:r>
         <w:t>For Polynomial Kernel</w:t>
       </w:r>
     </w:p>
     <w:p>
       <w:pPr>
-        <w:rPr>
-          <w:rFonts w:asciiTheme="majorHAnsi" w:hAnsiTheme="majorHAnsi" w:cstheme="majorHAnsi"/>
-        </w:rPr>
-      </w:pPr>
-      <w:r>
-        <w:rPr>
-          <w:rFonts w:asciiTheme="majorHAnsi" w:hAnsiTheme="majorHAnsi" w:cstheme="majorHAnsi"/>
-        </w:rPr>
-        <w:t xml:space="preserve">    </w:t>
-      </w:r>
-      <w:r>
-        <w:rPr>
-          <w:rFonts w:asciiTheme="majorHAnsi" w:hAnsiTheme="majorHAnsi" w:cstheme="majorHAnsi"/>
-        </w:rPr>
-        <w:tab/>
-      </w:r>
+        <w:pStyle w:val="NoSpacing"/>
+        <w:rPr>
+          <w:rFonts w:asciiTheme="majorHAnsi" w:hAnsiTheme="majorHAnsi" w:cstheme="majorHAnsi"/>
+        </w:rPr>
+      </w:pPr>
       <w:proofErr w:type="spellStart"/>
       <w:r>
         <w:rPr>
@@ -1659,22 +1546,11 @@
     </w:p>
     <w:p>
       <w:pPr>
-        <w:rPr>
-          <w:rFonts w:asciiTheme="majorHAnsi" w:hAnsiTheme="majorHAnsi" w:cstheme="majorHAnsi"/>
-        </w:rPr>
-      </w:pPr>
-      <w:r>
-        <w:rPr>
-          <w:rFonts w:asciiTheme="majorHAnsi" w:hAnsiTheme="majorHAnsi" w:cstheme="majorHAnsi"/>
-        </w:rPr>
-        <w:t xml:space="preserve">    </w:t>
-      </w:r>
-      <w:r>
-        <w:rPr>
-          <w:rFonts w:asciiTheme="majorHAnsi" w:hAnsiTheme="majorHAnsi" w:cstheme="majorHAnsi"/>
-        </w:rPr>
-        <w:tab/>
-      </w:r>
+        <w:pStyle w:val="NoSpacing"/>
+        <w:rPr>
+          <w:rFonts w:asciiTheme="majorHAnsi" w:hAnsiTheme="majorHAnsi" w:cstheme="majorHAnsi"/>
+        </w:rPr>
+      </w:pPr>
       <w:proofErr w:type="spellStart"/>
       <w:proofErr w:type="gramStart"/>
       <w:r>
@@ -1722,22 +1598,11 @@
     </w:p>
     <w:p>
       <w:pPr>
-        <w:rPr>
-          <w:rFonts w:asciiTheme="majorHAnsi" w:hAnsiTheme="majorHAnsi" w:cstheme="majorHAnsi"/>
-        </w:rPr>
-      </w:pPr>
-      <w:r>
-        <w:rPr>
-          <w:rFonts w:asciiTheme="majorHAnsi" w:hAnsiTheme="majorHAnsi" w:cstheme="majorHAnsi"/>
-        </w:rPr>
-        <w:t xml:space="preserve">    </w:t>
-      </w:r>
-      <w:r>
-        <w:rPr>
-          <w:rFonts w:asciiTheme="majorHAnsi" w:hAnsiTheme="majorHAnsi" w:cstheme="majorHAnsi"/>
-        </w:rPr>
-        <w:tab/>
-      </w:r>
+        <w:pStyle w:val="NoSpacing"/>
+        <w:rPr>
+          <w:rFonts w:asciiTheme="majorHAnsi" w:hAnsiTheme="majorHAnsi" w:cstheme="majorHAnsi"/>
+        </w:rPr>
+      </w:pPr>
       <w:proofErr w:type="spellStart"/>
       <w:r>
         <w:rPr>
@@ -1785,22 +1650,11 @@
     </w:p>
     <w:p>
       <w:pPr>
-        <w:rPr>
-          <w:rFonts w:asciiTheme="majorHAnsi" w:hAnsiTheme="majorHAnsi" w:cstheme="majorHAnsi"/>
-        </w:rPr>
-      </w:pPr>
-      <w:r>
-        <w:rPr>
-          <w:rFonts w:asciiTheme="majorHAnsi" w:hAnsiTheme="majorHAnsi" w:cstheme="majorHAnsi"/>
-        </w:rPr>
-        <w:t xml:space="preserve">    </w:t>
-      </w:r>
-      <w:r>
-        <w:rPr>
-          <w:rFonts w:asciiTheme="majorHAnsi" w:hAnsiTheme="majorHAnsi" w:cstheme="majorHAnsi"/>
-        </w:rPr>
-        <w:tab/>
-      </w:r>
+        <w:pStyle w:val="NoSpacing"/>
+        <w:rPr>
+          <w:rFonts w:asciiTheme="majorHAnsi" w:hAnsiTheme="majorHAnsi" w:cstheme="majorHAnsi"/>
+        </w:rPr>
+      </w:pPr>
       <w:r>
         <w:rPr>
           <w:rFonts w:asciiTheme="majorHAnsi" w:hAnsiTheme="majorHAnsi" w:cstheme="majorHAnsi"/>
@@ -1854,22 +1708,11 @@
     </w:p>
     <w:p>
       <w:pPr>
-        <w:rPr>
-          <w:rFonts w:asciiTheme="majorHAnsi" w:hAnsiTheme="majorHAnsi" w:cstheme="majorHAnsi"/>
-        </w:rPr>
-      </w:pPr>
-      <w:r>
-        <w:rPr>
-          <w:rFonts w:asciiTheme="majorHAnsi" w:hAnsiTheme="majorHAnsi" w:cstheme="majorHAnsi"/>
-        </w:rPr>
-        <w:t xml:space="preserve">    </w:t>
-      </w:r>
-      <w:r>
-        <w:rPr>
-          <w:rFonts w:asciiTheme="majorHAnsi" w:hAnsiTheme="majorHAnsi" w:cstheme="majorHAnsi"/>
-        </w:rPr>
-        <w:tab/>
-      </w:r>
+        <w:pStyle w:val="NoSpacing"/>
+        <w:rPr>
+          <w:rFonts w:asciiTheme="majorHAnsi" w:hAnsiTheme="majorHAnsi" w:cstheme="majorHAnsi"/>
+        </w:rPr>
+      </w:pPr>
       <w:r>
         <w:rPr>
           <w:rFonts w:asciiTheme="majorHAnsi" w:hAnsiTheme="majorHAnsi" w:cstheme="majorHAnsi"/>
@@ -1941,14 +1784,11 @@
         <w:pStyle w:val="Heading3"/>
       </w:pPr>
       <w:r>
-        <w:lastRenderedPageBreak/>
         <w:t>Part II</w:t>
       </w:r>
       <w:r>
         <w:t>I</w:t>
       </w:r>
-      <w:bookmarkStart w:id="0" w:name="_GoBack"/>
-      <w:bookmarkEnd w:id="0"/>
       <w:r>
         <w:t xml:space="preserve">: </w:t>
       </w:r>
@@ -2026,11 +1866,12 @@
         <w:rPr>
           <w:noProof/>
         </w:rPr>
+        <w:lastRenderedPageBreak/>
         <w:drawing>
-          <wp:inline distT="0" distB="0" distL="0" distR="0" wp14:anchorId="222B71BB" wp14:editId="77B6C49C">
-            <wp:extent cx="2272618" cy="3695700"/>
-            <wp:effectExtent l="0" t="0" r="0" b="0"/>
-            <wp:docPr id="2" name="Picture 2"/>
+          <wp:inline distT="0" distB="0" distL="0" distR="0" wp14:anchorId="48CA5B99" wp14:editId="364F6F13">
+            <wp:extent cx="1977963" cy="3219450"/>
+            <wp:effectExtent l="0" t="0" r="3810" b="0"/>
+            <wp:docPr id="7" name="Picture 7"/>
             <wp:cNvGraphicFramePr>
               <a:graphicFrameLocks xmlns:a="http://schemas.openxmlformats.org/drawingml/2006/main" noChangeAspect="1"/>
             </wp:cNvGraphicFramePr>
@@ -2050,7 +1891,7 @@
                   <pic:spPr>
                     <a:xfrm>
                       <a:off x="0" y="0"/>
-                      <a:ext cx="2279056" cy="3706169"/>
+                      <a:ext cx="1981737" cy="3225593"/>
                     </a:xfrm>
                     <a:prstGeom prst="rect">
                       <a:avLst/>
@@ -3869,6 +3710,50 @@
       <w:shd w:val="clear" w:color="auto" w:fill="E6E6E6"/>
     </w:rPr>
   </w:style>
+  <w:style w:type="paragraph" w:styleId="IntenseQuote">
+    <w:name w:val="Intense Quote"/>
+    <w:basedOn w:val="Normal"/>
+    <w:next w:val="Normal"/>
+    <w:link w:val="IntenseQuoteChar"/>
+    <w:uiPriority w:val="30"/>
+    <w:qFormat/>
+    <w:rsid w:val="00F10B6F"/>
+    <w:pPr>
+      <w:pBdr>
+        <w:top w:val="single" w:sz="4" w:space="10" w:color="4472C4" w:themeColor="accent1"/>
+        <w:bottom w:val="single" w:sz="4" w:space="10" w:color="4472C4" w:themeColor="accent1"/>
+      </w:pBdr>
+      <w:spacing w:before="360" w:after="360"/>
+      <w:ind w:left="864" w:right="864"/>
+      <w:jc w:val="center"/>
+    </w:pPr>
+    <w:rPr>
+      <w:i/>
+      <w:iCs/>
+      <w:color w:val="4472C4" w:themeColor="accent1"/>
+    </w:rPr>
+  </w:style>
+  <w:style w:type="character" w:customStyle="1" w:styleId="IntenseQuoteChar">
+    <w:name w:val="Intense Quote Char"/>
+    <w:basedOn w:val="DefaultParagraphFont"/>
+    <w:link w:val="IntenseQuote"/>
+    <w:uiPriority w:val="30"/>
+    <w:rsid w:val="00F10B6F"/>
+    <w:rPr>
+      <w:i/>
+      <w:iCs/>
+      <w:color w:val="4472C4" w:themeColor="accent1"/>
+    </w:rPr>
+  </w:style>
+  <w:style w:type="paragraph" w:styleId="NoSpacing">
+    <w:name w:val="No Spacing"/>
+    <w:uiPriority w:val="1"/>
+    <w:qFormat/>
+    <w:rsid w:val="00EA5F79"/>
+    <w:pPr>
+      <w:spacing w:after="0" w:line="240" w:lineRule="auto"/>
+    </w:pPr>
+  </w:style>
 </w:styles>
 </file>
 

</xml_diff>